<commit_message>
Minor changes with Gauss-Siedel
</commit_message>
<xml_diff>
--- a/Project1_PeterSabry.docx
+++ b/Project1_PeterSabry.docx
@@ -4011,7 +4011,21 @@
           <w:bCs/>
         </w:rPr>
         <w:lastRenderedPageBreak/>
-        <w:t>Example Run:</w:t>
+        <w:t>Run</w:t>
+      </w:r>
+      <w:r>
+        <w:rPr>
+          <w:b/>
+          <w:bCs/>
+        </w:rPr>
+        <w:t>ning the Application</w:t>
+      </w:r>
+      <w:r>
+        <w:rPr>
+          <w:b/>
+          <w:bCs/>
+        </w:rPr>
+        <w:t>:</w:t>
       </w:r>
     </w:p>
     <w:p/>
@@ -4049,6 +4063,13 @@
           <w:bCs/>
         </w:rPr>
         <w:t>)</w:t>
+      </w:r>
+      <w:r>
+        <w:rPr>
+          <w:b/>
+          <w:bCs/>
+        </w:rPr>
+        <w:t xml:space="preserve"> / Gauss Elimination</w:t>
       </w:r>
     </w:p>
     <w:p/>
@@ -4073,7 +4094,7 @@
                     <pic:cNvPicPr/>
                   </pic:nvPicPr>
                   <pic:blipFill rotWithShape="1">
-                    <a:blip r:embed="rId5"/>
+                    <a:blip r:embed="rId6"/>
                     <a:srcRect r="18528" b="41555"/>
                     <a:stretch/>
                   </pic:blipFill>
@@ -4129,7 +4150,7 @@
                     <pic:cNvPicPr/>
                   </pic:nvPicPr>
                   <pic:blipFill rotWithShape="1">
-                    <a:blip r:embed="rId5"/>
+                    <a:blip r:embed="rId6"/>
                     <a:srcRect t="59481" r="33938"/>
                     <a:stretch/>
                   </pic:blipFill>
@@ -4189,91 +4210,6 @@
             <wp:extent cx="6096000" cy="3657600"/>
             <wp:effectExtent l="0" t="0" r="0" b="0"/>
             <wp:docPr id="8" name="Picture 8"/>
-            <wp:cNvGraphicFramePr>
-              <a:graphicFrameLocks xmlns:a="http://schemas.openxmlformats.org/drawingml/2006/main" noChangeAspect="1"/>
-            </wp:cNvGraphicFramePr>
-            <a:graphic xmlns:a="http://schemas.openxmlformats.org/drawingml/2006/main">
-              <a:graphicData uri="http://schemas.openxmlformats.org/drawingml/2006/picture">
-                <pic:pic xmlns:pic="http://schemas.openxmlformats.org/drawingml/2006/picture">
-                  <pic:nvPicPr>
-                    <pic:cNvPr id="1" name=""/>
-                    <pic:cNvPicPr/>
-                  </pic:nvPicPr>
-                  <pic:blipFill>
-                    <a:blip r:embed="rId6"/>
-                    <a:stretch>
-                      <a:fillRect/>
-                    </a:stretch>
-                  </pic:blipFill>
-                  <pic:spPr>
-                    <a:xfrm>
-                      <a:off x="0" y="0"/>
-                      <a:ext cx="6096000" cy="3657600"/>
-                    </a:xfrm>
-                    <a:prstGeom prst="rect">
-                      <a:avLst/>
-                    </a:prstGeom>
-                  </pic:spPr>
-                </pic:pic>
-              </a:graphicData>
-            </a:graphic>
-          </wp:inline>
-        </w:drawing>
-      </w:r>
-    </w:p>
-    <w:p>
-      <w:pPr>
-        <w:pStyle w:val="Heading3"/>
-        <w:numPr>
-          <w:ilvl w:val="1"/>
-          <w:numId w:val="3"/>
-        </w:numPr>
-        <w:spacing w:after="240"/>
-        <w:rPr>
-          <w:b/>
-          <w:bCs/>
-        </w:rPr>
-      </w:pPr>
-      <w:r>
-        <w:rPr>
-          <w:b/>
-          <w:bCs/>
-        </w:rPr>
-        <w:t xml:space="preserve">Plotting for </w:t>
-      </w:r>
-      <w:r>
-        <w:rPr>
-          <w:b/>
-          <w:bCs/>
-        </w:rPr>
-        <w:t>Second</w:t>
-      </w:r>
-      <w:r>
-        <w:rPr>
-          <w:b/>
-          <w:bCs/>
-        </w:rPr>
-        <w:t xml:space="preserve"> Dataset</w:t>
-      </w:r>
-    </w:p>
-    <w:p>
-      <w:pPr>
-        <w:rPr>
-          <w:rFonts w:asciiTheme="majorHAnsi" w:eastAsiaTheme="majorEastAsia" w:hAnsiTheme="majorHAnsi" w:cstheme="majorBidi"/>
-          <w:color w:val="2F5496" w:themeColor="accent1" w:themeShade="BF"/>
-          <w:sz w:val="26"/>
-          <w:szCs w:val="26"/>
-        </w:rPr>
-      </w:pPr>
-      <w:r>
-        <w:rPr>
-          <w:noProof/>
-        </w:rPr>
-        <w:drawing>
-          <wp:inline distT="0" distB="0" distL="0" distR="0" wp14:anchorId="25CBAFF1" wp14:editId="1229842D">
-            <wp:extent cx="6096000" cy="3657600"/>
-            <wp:effectExtent l="0" t="0" r="0" b="0"/>
-            <wp:docPr id="9" name="Picture 9"/>
             <wp:cNvGraphicFramePr>
               <a:graphicFrameLocks xmlns:a="http://schemas.openxmlformats.org/drawingml/2006/main" noChangeAspect="1"/>
             </wp:cNvGraphicFramePr>
@@ -4308,75 +4244,57 @@
     </w:p>
     <w:p>
       <w:pPr>
-        <w:pStyle w:val="Heading2"/>
+        <w:pStyle w:val="Heading3"/>
         <w:numPr>
-          <w:ilvl w:val="0"/>
+          <w:ilvl w:val="1"/>
           <w:numId w:val="3"/>
         </w:numPr>
-        <w:rPr>
-          <w:b/>
-          <w:bCs/>
-        </w:rPr>
-      </w:pPr>
-      <w:r>
-        <w:rPr>
-          <w:b/>
-          <w:bCs/>
-        </w:rPr>
-        <w:lastRenderedPageBreak/>
-        <w:t xml:space="preserve">Doing 1-D Regression (with </w:t>
-      </w:r>
-      <w:r>
-        <w:rPr>
-          <w:b/>
-          <w:bCs/>
-        </w:rPr>
-        <w:t>third</w:t>
-      </w:r>
-      <w:r>
-        <w:rPr>
-          <w:b/>
-          <w:bCs/>
-        </w:rPr>
-        <w:t xml:space="preserve"> order polynomial </w:t>
-      </w:r>
-      <w:r>
-        <w:rPr>
-          <w:b/>
-          <w:bCs/>
-          <w:i/>
-          <w:iCs/>
-        </w:rPr>
-        <w:t xml:space="preserve">m = </w:t>
-      </w:r>
-      <w:r>
-        <w:rPr>
-          <w:b/>
-          <w:bCs/>
-          <w:i/>
-          <w:iCs/>
-        </w:rPr>
-        <w:t>3</w:t>
-      </w:r>
-      <w:r>
-        <w:rPr>
-          <w:b/>
-          <w:bCs/>
-        </w:rPr>
-        <w:t>)</w:t>
+        <w:spacing w:after="240"/>
+        <w:rPr>
+          <w:b/>
+          <w:bCs/>
+        </w:rPr>
+      </w:pPr>
+      <w:r>
+        <w:rPr>
+          <w:b/>
+          <w:bCs/>
+        </w:rPr>
+        <w:t xml:space="preserve">Plotting for </w:t>
+      </w:r>
+      <w:r>
+        <w:rPr>
+          <w:b/>
+          <w:bCs/>
+        </w:rPr>
+        <w:t>Second</w:t>
+      </w:r>
+      <w:r>
+        <w:rPr>
+          <w:b/>
+          <w:bCs/>
+        </w:rPr>
+        <w:t xml:space="preserve"> Dataset</w:t>
       </w:r>
     </w:p>
-    <w:p/>
     <w:p>
+      <w:pPr>
+        <w:rPr>
+          <w:rFonts w:asciiTheme="majorHAnsi" w:eastAsiaTheme="majorEastAsia" w:hAnsiTheme="majorHAnsi" w:cstheme="majorBidi"/>
+          <w:color w:val="2F5496" w:themeColor="accent1" w:themeShade="BF"/>
+          <w:sz w:val="26"/>
+          <w:szCs w:val="26"/>
+        </w:rPr>
+      </w:pPr>
       <w:r>
         <w:rPr>
           <w:noProof/>
         </w:rPr>
         <w:drawing>
-          <wp:inline distT="0" distB="0" distL="0" distR="0" wp14:anchorId="3FB53BFB" wp14:editId="44AED8F7">
-            <wp:extent cx="5362575" cy="7468917"/>
+          <wp:inline distT="0" distB="0" distL="0" distR="0" wp14:anchorId="25CBAFF1" wp14:editId="1229842D">
+            <wp:extent cx="6096000" cy="3657600"/>
             <wp:effectExtent l="0" t="0" r="0" b="0"/>
-            <wp:docPr id="12" name="Picture 12"/>
+            <wp:docPr id="9" name="Picture 9"/>
             <wp:cNvGraphicFramePr>
               <a:graphicFrameLocks xmlns:a="http://schemas.openxmlformats.org/drawingml/2006/main" noChangeAspect="1"/>
             </wp:cNvGraphicFramePr>
@@ -4396,6 +4314,109 @@
                   <pic:spPr>
                     <a:xfrm>
                       <a:off x="0" y="0"/>
+                      <a:ext cx="6096000" cy="3657600"/>
+                    </a:xfrm>
+                    <a:prstGeom prst="rect">
+                      <a:avLst/>
+                    </a:prstGeom>
+                  </pic:spPr>
+                </pic:pic>
+              </a:graphicData>
+            </a:graphic>
+          </wp:inline>
+        </w:drawing>
+      </w:r>
+    </w:p>
+    <w:p>
+      <w:pPr>
+        <w:pStyle w:val="Heading2"/>
+        <w:numPr>
+          <w:ilvl w:val="0"/>
+          <w:numId w:val="3"/>
+        </w:numPr>
+        <w:rPr>
+          <w:b/>
+          <w:bCs/>
+        </w:rPr>
+      </w:pPr>
+      <w:r>
+        <w:rPr>
+          <w:b/>
+          <w:bCs/>
+        </w:rPr>
+        <w:lastRenderedPageBreak/>
+        <w:t xml:space="preserve">Doing 1-D Regression (with </w:t>
+      </w:r>
+      <w:r>
+        <w:rPr>
+          <w:b/>
+          <w:bCs/>
+        </w:rPr>
+        <w:t>third</w:t>
+      </w:r>
+      <w:r>
+        <w:rPr>
+          <w:b/>
+          <w:bCs/>
+        </w:rPr>
+        <w:t xml:space="preserve"> order polynomial </w:t>
+      </w:r>
+      <w:r>
+        <w:rPr>
+          <w:b/>
+          <w:bCs/>
+          <w:i/>
+          <w:iCs/>
+        </w:rPr>
+        <w:t xml:space="preserve">m = </w:t>
+      </w:r>
+      <w:r>
+        <w:rPr>
+          <w:b/>
+          <w:bCs/>
+          <w:i/>
+          <w:iCs/>
+        </w:rPr>
+        <w:t>3</w:t>
+      </w:r>
+      <w:r>
+        <w:rPr>
+          <w:b/>
+          <w:bCs/>
+        </w:rPr>
+        <w:t>)</w:t>
+      </w:r>
+    </w:p>
+    <w:p/>
+    <w:p>
+      <w:r>
+        <w:rPr>
+          <w:noProof/>
+        </w:rPr>
+        <w:drawing>
+          <wp:inline distT="0" distB="0" distL="0" distR="0" wp14:anchorId="3FB53BFB" wp14:editId="44AED8F7">
+            <wp:extent cx="5362575" cy="7468917"/>
+            <wp:effectExtent l="0" t="0" r="0" b="0"/>
+            <wp:docPr id="12" name="Picture 12"/>
+            <wp:cNvGraphicFramePr>
+              <a:graphicFrameLocks xmlns:a="http://schemas.openxmlformats.org/drawingml/2006/main" noChangeAspect="1"/>
+            </wp:cNvGraphicFramePr>
+            <a:graphic xmlns:a="http://schemas.openxmlformats.org/drawingml/2006/main">
+              <a:graphicData uri="http://schemas.openxmlformats.org/drawingml/2006/picture">
+                <pic:pic xmlns:pic="http://schemas.openxmlformats.org/drawingml/2006/picture">
+                  <pic:nvPicPr>
+                    <pic:cNvPr id="1" name=""/>
+                    <pic:cNvPicPr/>
+                  </pic:nvPicPr>
+                  <pic:blipFill>
+                    <a:blip r:embed="rId9"/>
+                    <a:stretch>
+                      <a:fillRect/>
+                    </a:stretch>
+                  </pic:blipFill>
+                  <pic:spPr>
+                    <a:xfrm>
+                      <a:off x="0" y="0"/>
                       <a:ext cx="5366551" cy="7474455"/>
                     </a:xfrm>
                     <a:prstGeom prst="rect">
@@ -4432,7 +4453,7 @@
                     <pic:cNvPicPr/>
                   </pic:nvPicPr>
                   <pic:blipFill rotWithShape="1">
-                    <a:blip r:embed="rId9"/>
+                    <a:blip r:embed="rId10"/>
                     <a:srcRect b="22938"/>
                     <a:stretch/>
                   </pic:blipFill>
@@ -4492,83 +4513,6 @@
             <wp:extent cx="6096000" cy="3657600"/>
             <wp:effectExtent l="0" t="0" r="0" b="0"/>
             <wp:docPr id="10" name="Picture 10"/>
-            <wp:cNvGraphicFramePr>
-              <a:graphicFrameLocks xmlns:a="http://schemas.openxmlformats.org/drawingml/2006/main" noChangeAspect="1"/>
-            </wp:cNvGraphicFramePr>
-            <a:graphic xmlns:a="http://schemas.openxmlformats.org/drawingml/2006/main">
-              <a:graphicData uri="http://schemas.openxmlformats.org/drawingml/2006/picture">
-                <pic:pic xmlns:pic="http://schemas.openxmlformats.org/drawingml/2006/picture">
-                  <pic:nvPicPr>
-                    <pic:cNvPr id="1" name=""/>
-                    <pic:cNvPicPr/>
-                  </pic:nvPicPr>
-                  <pic:blipFill>
-                    <a:blip r:embed="rId10"/>
-                    <a:stretch>
-                      <a:fillRect/>
-                    </a:stretch>
-                  </pic:blipFill>
-                  <pic:spPr>
-                    <a:xfrm>
-                      <a:off x="0" y="0"/>
-                      <a:ext cx="6096000" cy="3657600"/>
-                    </a:xfrm>
-                    <a:prstGeom prst="rect">
-                      <a:avLst/>
-                    </a:prstGeom>
-                  </pic:spPr>
-                </pic:pic>
-              </a:graphicData>
-            </a:graphic>
-          </wp:inline>
-        </w:drawing>
-      </w:r>
-    </w:p>
-    <w:p>
-      <w:pPr>
-        <w:pStyle w:val="Heading3"/>
-        <w:numPr>
-          <w:ilvl w:val="1"/>
-          <w:numId w:val="3"/>
-        </w:numPr>
-        <w:spacing w:after="240"/>
-        <w:rPr>
-          <w:b/>
-          <w:bCs/>
-        </w:rPr>
-      </w:pPr>
-      <w:r>
-        <w:rPr>
-          <w:b/>
-          <w:bCs/>
-        </w:rPr>
-        <w:t xml:space="preserve">Plotting for </w:t>
-      </w:r>
-      <w:r>
-        <w:rPr>
-          <w:b/>
-          <w:bCs/>
-        </w:rPr>
-        <w:t>Second</w:t>
-      </w:r>
-      <w:r>
-        <w:rPr>
-          <w:b/>
-          <w:bCs/>
-        </w:rPr>
-        <w:t xml:space="preserve"> Dataset</w:t>
-      </w:r>
-    </w:p>
-    <w:p>
-      <w:r>
-        <w:rPr>
-          <w:noProof/>
-        </w:rPr>
-        <w:drawing>
-          <wp:inline distT="0" distB="0" distL="0" distR="0" wp14:anchorId="4452C882" wp14:editId="36E2FAE5">
-            <wp:extent cx="6096000" cy="3657600"/>
-            <wp:effectExtent l="0" t="0" r="0" b="0"/>
-            <wp:docPr id="11" name="Picture 11"/>
             <wp:cNvGraphicFramePr>
               <a:graphicFrameLocks xmlns:a="http://schemas.openxmlformats.org/drawingml/2006/main" noChangeAspect="1"/>
             </wp:cNvGraphicFramePr>
@@ -4603,156 +4547,49 @@
     </w:p>
     <w:p>
       <w:pPr>
-        <w:rPr>
-          <w:b/>
-          <w:bCs/>
-          <w:sz w:val="26"/>
-          <w:szCs w:val="26"/>
-        </w:rPr>
-      </w:pPr>
-      <w:proofErr w:type="gramStart"/>
-      <w:r>
-        <w:rPr>
-          <w:b/>
-          <w:bCs/>
-          <w:sz w:val="26"/>
-          <w:szCs w:val="26"/>
-        </w:rPr>
-        <w:t xml:space="preserve">It is clear that </w:t>
-      </w:r>
-      <w:r>
-        <w:rPr>
-          <w:b/>
-          <w:bCs/>
-          <w:sz w:val="26"/>
-          <w:szCs w:val="26"/>
-        </w:rPr>
-        <w:t>a</w:t>
-      </w:r>
-      <w:proofErr w:type="gramEnd"/>
-      <w:r>
-        <w:rPr>
-          <w:b/>
-          <w:bCs/>
-          <w:sz w:val="26"/>
-          <w:szCs w:val="26"/>
-        </w:rPr>
-        <w:t xml:space="preserve"> </w:t>
-      </w:r>
-      <w:r>
-        <w:rPr>
-          <w:b/>
-          <w:bCs/>
-          <w:sz w:val="26"/>
-          <w:szCs w:val="26"/>
-        </w:rPr>
-        <w:t>third order polynomial fits better than a second order</w:t>
+        <w:pStyle w:val="Heading3"/>
+        <w:numPr>
+          <w:ilvl w:val="1"/>
+          <w:numId w:val="3"/>
+        </w:numPr>
+        <w:spacing w:after="240"/>
+        <w:rPr>
+          <w:b/>
+          <w:bCs/>
+        </w:rPr>
+      </w:pPr>
+      <w:r>
+        <w:rPr>
+          <w:b/>
+          <w:bCs/>
+        </w:rPr>
+        <w:t xml:space="preserve">Plotting for </w:t>
+      </w:r>
+      <w:r>
+        <w:rPr>
+          <w:b/>
+          <w:bCs/>
+        </w:rPr>
+        <w:t>Second</w:t>
+      </w:r>
+      <w:r>
+        <w:rPr>
+          <w:b/>
+          <w:bCs/>
+        </w:rPr>
+        <w:t xml:space="preserve"> Dataset</w:t>
       </w:r>
     </w:p>
     <w:p>
-      <w:pPr>
-        <w:pStyle w:val="Heading2"/>
-        <w:numPr>
-          <w:ilvl w:val="0"/>
-          <w:numId w:val="3"/>
-        </w:numPr>
-        <w:rPr>
-          <w:b/>
-          <w:bCs/>
-        </w:rPr>
-      </w:pPr>
-      <w:r>
-        <w:rPr>
-          <w:b/>
-          <w:bCs/>
-        </w:rPr>
-        <w:lastRenderedPageBreak/>
-        <w:t>Performing 2D Polynomial Linear Regression (Fitting a Plane)</w:t>
-      </w:r>
-    </w:p>
-    <w:p>
-      <w:pPr>
-        <w:rPr>
-          <w:b/>
-          <w:bCs/>
-          <w:sz w:val="24"/>
-          <w:szCs w:val="24"/>
-        </w:rPr>
-      </w:pPr>
-      <w:r>
-        <w:rPr>
-          <w:b/>
-          <w:bCs/>
-          <w:sz w:val="24"/>
-          <w:szCs w:val="24"/>
-        </w:rPr>
-        <w:t xml:space="preserve"> </w:t>
-      </w:r>
-      <w:r>
-        <w:rPr>
-          <w:b/>
-          <w:bCs/>
-          <w:sz w:val="24"/>
-          <w:szCs w:val="24"/>
-        </w:rPr>
-        <w:tab/>
-      </w:r>
-    </w:p>
-    <w:p>
-      <w:pPr>
-        <w:ind w:firstLine="720"/>
-        <w:rPr>
-          <w:b/>
-          <w:bCs/>
-          <w:sz w:val="24"/>
-          <w:szCs w:val="24"/>
-          <w:u w:val="single"/>
-        </w:rPr>
-      </w:pPr>
-      <w:r>
-        <w:rPr>
-          <w:b/>
-          <w:bCs/>
-          <w:sz w:val="24"/>
-          <w:szCs w:val="24"/>
-          <w:u w:val="single"/>
-        </w:rPr>
-        <w:t>Notes/ Assumptions:</w:t>
-      </w:r>
-    </w:p>
-    <w:p>
-      <w:pPr>
-        <w:pStyle w:val="ListParagraph"/>
-        <w:numPr>
-          <w:ilvl w:val="0"/>
-          <w:numId w:val="2"/>
-        </w:numPr>
-        <w:rPr>
-          <w:sz w:val="24"/>
-          <w:szCs w:val="24"/>
-        </w:rPr>
-      </w:pPr>
-      <w:r>
-        <w:rPr>
-          <w:sz w:val="24"/>
-          <w:szCs w:val="24"/>
-        </w:rPr>
-        <w:t>The Housing.csv file was changed by removing the un-needed columns and keeping only the following:</w:t>
-      </w:r>
-    </w:p>
-    <w:p>
-      <w:pPr>
-        <w:pStyle w:val="ListParagraph"/>
-      </w:pPr>
       <w:r>
         <w:rPr>
           <w:noProof/>
         </w:rPr>
         <w:drawing>
-          <wp:inline distT="0" distB="0" distL="0" distR="0" wp14:anchorId="26D51A5E" wp14:editId="58614118">
-            <wp:extent cx="3676190" cy="685714"/>
-            <wp:effectExtent l="0" t="0" r="635" b="635"/>
-            <wp:docPr id="14" name="Picture 14"/>
+          <wp:inline distT="0" distB="0" distL="0" distR="0" wp14:anchorId="4452C882" wp14:editId="36E2FAE5">
+            <wp:extent cx="6096000" cy="3657600"/>
+            <wp:effectExtent l="0" t="0" r="0" b="0"/>
+            <wp:docPr id="11" name="Picture 11"/>
             <wp:cNvGraphicFramePr>
               <a:graphicFrameLocks xmlns:a="http://schemas.openxmlformats.org/drawingml/2006/main" noChangeAspect="1"/>
             </wp:cNvGraphicFramePr>
@@ -4772,6 +4609,524 @@
                   <pic:spPr>
                     <a:xfrm>
                       <a:off x="0" y="0"/>
+                      <a:ext cx="6096000" cy="3657600"/>
+                    </a:xfrm>
+                    <a:prstGeom prst="rect">
+                      <a:avLst/>
+                    </a:prstGeom>
+                  </pic:spPr>
+                </pic:pic>
+              </a:graphicData>
+            </a:graphic>
+          </wp:inline>
+        </w:drawing>
+      </w:r>
+    </w:p>
+    <w:p>
+      <w:pPr>
+        <w:rPr>
+          <w:b/>
+          <w:bCs/>
+          <w:sz w:val="26"/>
+          <w:szCs w:val="26"/>
+        </w:rPr>
+      </w:pPr>
+      <w:proofErr w:type="gramStart"/>
+      <w:r>
+        <w:rPr>
+          <w:b/>
+          <w:bCs/>
+          <w:sz w:val="26"/>
+          <w:szCs w:val="26"/>
+        </w:rPr>
+        <w:t xml:space="preserve">It is clear that </w:t>
+      </w:r>
+      <w:r>
+        <w:rPr>
+          <w:b/>
+          <w:bCs/>
+          <w:sz w:val="26"/>
+          <w:szCs w:val="26"/>
+        </w:rPr>
+        <w:t>a</w:t>
+      </w:r>
+      <w:proofErr w:type="gramEnd"/>
+      <w:r>
+        <w:rPr>
+          <w:b/>
+          <w:bCs/>
+          <w:sz w:val="26"/>
+          <w:szCs w:val="26"/>
+        </w:rPr>
+        <w:t xml:space="preserve"> </w:t>
+      </w:r>
+      <w:r>
+        <w:rPr>
+          <w:b/>
+          <w:bCs/>
+          <w:sz w:val="26"/>
+          <w:szCs w:val="26"/>
+        </w:rPr>
+        <w:t>third order polynomial fits better than a second order</w:t>
+      </w:r>
+    </w:p>
+    <w:p>
+      <w:pPr>
+        <w:pStyle w:val="Heading2"/>
+        <w:numPr>
+          <w:ilvl w:val="0"/>
+          <w:numId w:val="3"/>
+        </w:numPr>
+        <w:rPr>
+          <w:b/>
+          <w:bCs/>
+        </w:rPr>
+      </w:pPr>
+      <w:r>
+        <w:rPr>
+          <w:b/>
+          <w:bCs/>
+        </w:rPr>
+        <w:lastRenderedPageBreak/>
+        <w:t xml:space="preserve">Doing 1-D Regression (with second order polynomial </w:t>
+      </w:r>
+      <w:r>
+        <w:rPr>
+          <w:b/>
+          <w:bCs/>
+          <w:i/>
+          <w:iCs/>
+        </w:rPr>
+        <w:t>m = 2</w:t>
+      </w:r>
+      <w:r>
+        <w:rPr>
+          <w:b/>
+          <w:bCs/>
+        </w:rPr>
+        <w:t>)</w:t>
+      </w:r>
+      <w:r>
+        <w:rPr>
+          <w:b/>
+          <w:bCs/>
+        </w:rPr>
+        <w:t xml:space="preserve"> / Gauss</w:t>
+      </w:r>
+      <w:r>
+        <w:rPr>
+          <w:b/>
+          <w:bCs/>
+        </w:rPr>
+        <w:t>-</w:t>
+      </w:r>
+      <w:proofErr w:type="spellStart"/>
+      <w:r>
+        <w:rPr>
+          <w:b/>
+          <w:bCs/>
+        </w:rPr>
+        <w:t>Siedel</w:t>
+      </w:r>
+      <w:proofErr w:type="spellEnd"/>
+    </w:p>
+    <w:p>
+      <w:pPr>
+        <w:pStyle w:val="Heading3"/>
+        <w:numPr>
+          <w:ilvl w:val="1"/>
+          <w:numId w:val="3"/>
+        </w:numPr>
+        <w:rPr>
+          <w:b/>
+          <w:bCs/>
+        </w:rPr>
+      </w:pPr>
+      <w:r>
+        <w:rPr>
+          <w:b/>
+          <w:bCs/>
+        </w:rPr>
+        <w:t>Testing on First Dataset</w:t>
+      </w:r>
+    </w:p>
+    <w:p>
+      <w:r>
+        <w:rPr>
+          <w:noProof/>
+        </w:rPr>
+        <w:drawing>
+          <wp:inline distT="0" distB="0" distL="0" distR="0" wp14:anchorId="58F3EAFC" wp14:editId="0876F308">
+            <wp:extent cx="5276850" cy="7286072"/>
+            <wp:effectExtent l="0" t="0" r="0" b="0"/>
+            <wp:docPr id="23" name="Picture 23"/>
+            <wp:cNvGraphicFramePr>
+              <a:graphicFrameLocks xmlns:a="http://schemas.openxmlformats.org/drawingml/2006/main" noChangeAspect="1"/>
+            </wp:cNvGraphicFramePr>
+            <a:graphic xmlns:a="http://schemas.openxmlformats.org/drawingml/2006/main">
+              <a:graphicData uri="http://schemas.openxmlformats.org/drawingml/2006/picture">
+                <pic:pic xmlns:pic="http://schemas.openxmlformats.org/drawingml/2006/picture">
+                  <pic:nvPicPr>
+                    <pic:cNvPr id="1" name=""/>
+                    <pic:cNvPicPr/>
+                  </pic:nvPicPr>
+                  <pic:blipFill>
+                    <a:blip r:embed="rId13"/>
+                    <a:stretch>
+                      <a:fillRect/>
+                    </a:stretch>
+                  </pic:blipFill>
+                  <pic:spPr>
+                    <a:xfrm>
+                      <a:off x="0" y="0"/>
+                      <a:ext cx="5281841" cy="7292963"/>
+                    </a:xfrm>
+                    <a:prstGeom prst="rect">
+                      <a:avLst/>
+                    </a:prstGeom>
+                  </pic:spPr>
+                </pic:pic>
+              </a:graphicData>
+            </a:graphic>
+          </wp:inline>
+        </w:drawing>
+      </w:r>
+    </w:p>
+    <w:p>
+      <w:pPr>
+        <w:rPr>
+          <w:rFonts w:asciiTheme="majorHAnsi" w:eastAsiaTheme="majorEastAsia" w:hAnsiTheme="majorHAnsi" w:cstheme="majorBidi"/>
+          <w:b/>
+          <w:bCs/>
+          <w:color w:val="2F5496" w:themeColor="accent1" w:themeShade="BF"/>
+          <w:sz w:val="26"/>
+          <w:szCs w:val="26"/>
+        </w:rPr>
+      </w:pPr>
+      <w:r>
+        <w:rPr>
+          <w:noProof/>
+        </w:rPr>
+        <w:lastRenderedPageBreak/>
+        <w:drawing>
+          <wp:inline distT="0" distB="0" distL="0" distR="0" wp14:anchorId="66C4C5E9" wp14:editId="7B88F8CD">
+            <wp:extent cx="4657725" cy="2794635"/>
+            <wp:effectExtent l="0" t="0" r="9525" b="5715"/>
+            <wp:docPr id="24" name="Picture 24"/>
+            <wp:cNvGraphicFramePr>
+              <a:graphicFrameLocks xmlns:a="http://schemas.openxmlformats.org/drawingml/2006/main" noChangeAspect="1"/>
+            </wp:cNvGraphicFramePr>
+            <a:graphic xmlns:a="http://schemas.openxmlformats.org/drawingml/2006/main">
+              <a:graphicData uri="http://schemas.openxmlformats.org/drawingml/2006/picture">
+                <pic:pic xmlns:pic="http://schemas.openxmlformats.org/drawingml/2006/picture">
+                  <pic:nvPicPr>
+                    <pic:cNvPr id="1" name=""/>
+                    <pic:cNvPicPr/>
+                  </pic:nvPicPr>
+                  <pic:blipFill>
+                    <a:blip r:embed="rId14"/>
+                    <a:stretch>
+                      <a:fillRect/>
+                    </a:stretch>
+                  </pic:blipFill>
+                  <pic:spPr>
+                    <a:xfrm>
+                      <a:off x="0" y="0"/>
+                      <a:ext cx="4657725" cy="2794635"/>
+                    </a:xfrm>
+                    <a:prstGeom prst="rect">
+                      <a:avLst/>
+                    </a:prstGeom>
+                  </pic:spPr>
+                </pic:pic>
+              </a:graphicData>
+            </a:graphic>
+          </wp:inline>
+        </w:drawing>
+      </w:r>
+    </w:p>
+    <w:p>
+      <w:pPr>
+        <w:pStyle w:val="Heading3"/>
+        <w:numPr>
+          <w:ilvl w:val="1"/>
+          <w:numId w:val="3"/>
+        </w:numPr>
+        <w:rPr>
+          <w:b/>
+          <w:bCs/>
+        </w:rPr>
+      </w:pPr>
+      <w:r>
+        <w:rPr>
+          <w:b/>
+          <w:bCs/>
+        </w:rPr>
+        <w:t xml:space="preserve">Testing on </w:t>
+      </w:r>
+      <w:r>
+        <w:rPr>
+          <w:b/>
+          <w:bCs/>
+        </w:rPr>
+        <w:t>Second</w:t>
+      </w:r>
+      <w:r>
+        <w:rPr>
+          <w:b/>
+          <w:bCs/>
+        </w:rPr>
+        <w:t xml:space="preserve"> Dataset</w:t>
+      </w:r>
+    </w:p>
+    <w:p>
+      <w:pPr>
+        <w:rPr>
+          <w:b/>
+          <w:bCs/>
+        </w:rPr>
+      </w:pPr>
+      <w:r>
+        <w:rPr>
+          <w:noProof/>
+        </w:rPr>
+        <w:drawing>
+          <wp:inline distT="0" distB="0" distL="0" distR="0" wp14:anchorId="13D3CA5B" wp14:editId="46FF20C7">
+            <wp:extent cx="4681301" cy="5038725"/>
+            <wp:effectExtent l="0" t="0" r="5080" b="0"/>
+            <wp:docPr id="25" name="Picture 25"/>
+            <wp:cNvGraphicFramePr>
+              <a:graphicFrameLocks xmlns:a="http://schemas.openxmlformats.org/drawingml/2006/main" noChangeAspect="1"/>
+            </wp:cNvGraphicFramePr>
+            <a:graphic xmlns:a="http://schemas.openxmlformats.org/drawingml/2006/main">
+              <a:graphicData uri="http://schemas.openxmlformats.org/drawingml/2006/picture">
+                <pic:pic xmlns:pic="http://schemas.openxmlformats.org/drawingml/2006/picture">
+                  <pic:nvPicPr>
+                    <pic:cNvPr id="1" name=""/>
+                    <pic:cNvPicPr/>
+                  </pic:nvPicPr>
+                  <pic:blipFill rotWithShape="1">
+                    <a:blip r:embed="rId15"/>
+                    <a:srcRect b="25507"/>
+                    <a:stretch/>
+                  </pic:blipFill>
+                  <pic:spPr bwMode="auto">
+                    <a:xfrm>
+                      <a:off x="0" y="0"/>
+                      <a:ext cx="4689956" cy="5048041"/>
+                    </a:xfrm>
+                    <a:prstGeom prst="rect">
+                      <a:avLst/>
+                    </a:prstGeom>
+                    <a:ln>
+                      <a:noFill/>
+                    </a:ln>
+                    <a:extLst>
+                      <a:ext uri="{53640926-AAD7-44D8-BBD7-CCE9431645EC}">
+                        <a14:shadowObscured xmlns:a14="http://schemas.microsoft.com/office/drawing/2010/main"/>
+                      </a:ext>
+                    </a:extLst>
+                  </pic:spPr>
+                </pic:pic>
+              </a:graphicData>
+            </a:graphic>
+          </wp:inline>
+        </w:drawing>
+      </w:r>
+    </w:p>
+    <w:p>
+      <w:pPr>
+        <w:rPr>
+          <w:b/>
+          <w:bCs/>
+        </w:rPr>
+      </w:pPr>
+      <w:r>
+        <w:rPr>
+          <w:noProof/>
+        </w:rPr>
+        <w:lastRenderedPageBreak/>
+        <w:drawing>
+          <wp:inline distT="0" distB="0" distL="0" distR="0" wp14:anchorId="7B41116A" wp14:editId="24966BF6">
+            <wp:extent cx="4619625" cy="2771775"/>
+            <wp:effectExtent l="0" t="0" r="9525" b="9525"/>
+            <wp:docPr id="27" name="Picture 27"/>
+            <wp:cNvGraphicFramePr>
+              <a:graphicFrameLocks xmlns:a="http://schemas.openxmlformats.org/drawingml/2006/main" noChangeAspect="1"/>
+            </wp:cNvGraphicFramePr>
+            <a:graphic xmlns:a="http://schemas.openxmlformats.org/drawingml/2006/main">
+              <a:graphicData uri="http://schemas.openxmlformats.org/drawingml/2006/picture">
+                <pic:pic xmlns:pic="http://schemas.openxmlformats.org/drawingml/2006/picture">
+                  <pic:nvPicPr>
+                    <pic:cNvPr id="1" name=""/>
+                    <pic:cNvPicPr/>
+                  </pic:nvPicPr>
+                  <pic:blipFill>
+                    <a:blip r:embed="rId16"/>
+                    <a:stretch>
+                      <a:fillRect/>
+                    </a:stretch>
+                  </pic:blipFill>
+                  <pic:spPr>
+                    <a:xfrm>
+                      <a:off x="0" y="0"/>
+                      <a:ext cx="4620115" cy="2772069"/>
+                    </a:xfrm>
+                    <a:prstGeom prst="rect">
+                      <a:avLst/>
+                    </a:prstGeom>
+                  </pic:spPr>
+                </pic:pic>
+              </a:graphicData>
+            </a:graphic>
+          </wp:inline>
+        </w:drawing>
+      </w:r>
+    </w:p>
+    <w:p>
+      <w:pPr>
+        <w:rPr>
+          <w:b/>
+          <w:bCs/>
+        </w:rPr>
+      </w:pPr>
+    </w:p>
+    <w:p>
+      <w:pPr>
+        <w:pStyle w:val="Heading2"/>
+        <w:numPr>
+          <w:ilvl w:val="0"/>
+          <w:numId w:val="3"/>
+        </w:numPr>
+        <w:rPr>
+          <w:b/>
+          <w:bCs/>
+        </w:rPr>
+      </w:pPr>
+      <w:r>
+        <w:rPr>
+          <w:b/>
+          <w:bCs/>
+        </w:rPr>
+        <w:t>Performing 2D Polynomial Linear Regression (Fitting a Plane)</w:t>
+      </w:r>
+    </w:p>
+    <w:p>
+      <w:pPr>
+        <w:rPr>
+          <w:b/>
+          <w:bCs/>
+          <w:sz w:val="24"/>
+          <w:szCs w:val="24"/>
+        </w:rPr>
+      </w:pPr>
+      <w:r>
+        <w:rPr>
+          <w:b/>
+          <w:bCs/>
+          <w:sz w:val="24"/>
+          <w:szCs w:val="24"/>
+        </w:rPr>
+        <w:t xml:space="preserve"> </w:t>
+      </w:r>
+      <w:r>
+        <w:rPr>
+          <w:b/>
+          <w:bCs/>
+          <w:sz w:val="24"/>
+          <w:szCs w:val="24"/>
+        </w:rPr>
+        <w:tab/>
+      </w:r>
+    </w:p>
+    <w:p>
+      <w:pPr>
+        <w:ind w:firstLine="720"/>
+        <w:rPr>
+          <w:b/>
+          <w:bCs/>
+          <w:sz w:val="24"/>
+          <w:szCs w:val="24"/>
+          <w:u w:val="single"/>
+        </w:rPr>
+      </w:pPr>
+      <w:r>
+        <w:rPr>
+          <w:b/>
+          <w:bCs/>
+          <w:sz w:val="24"/>
+          <w:szCs w:val="24"/>
+          <w:u w:val="single"/>
+        </w:rPr>
+        <w:t>Notes/ Assumptions:</w:t>
+      </w:r>
+    </w:p>
+    <w:p>
+      <w:pPr>
+        <w:pStyle w:val="ListParagraph"/>
+        <w:numPr>
+          <w:ilvl w:val="0"/>
+          <w:numId w:val="2"/>
+        </w:numPr>
+        <w:rPr>
+          <w:sz w:val="24"/>
+          <w:szCs w:val="24"/>
+        </w:rPr>
+      </w:pPr>
+      <w:r>
+        <w:rPr>
+          <w:sz w:val="24"/>
+          <w:szCs w:val="24"/>
+        </w:rPr>
+        <w:t xml:space="preserve">The Housing.csv file was </w:t>
+      </w:r>
+      <w:r>
+        <w:rPr>
+          <w:sz w:val="24"/>
+          <w:szCs w:val="24"/>
+        </w:rPr>
+        <w:t>edited</w:t>
+      </w:r>
+      <w:r>
+        <w:rPr>
+          <w:sz w:val="24"/>
+          <w:szCs w:val="24"/>
+        </w:rPr>
+        <w:t xml:space="preserve"> by removing the un-needed columns and keeping only the following:</w:t>
+      </w:r>
+    </w:p>
+    <w:p>
+      <w:pPr>
+        <w:pStyle w:val="ListParagraph"/>
+      </w:pPr>
+      <w:r>
+        <w:rPr>
+          <w:noProof/>
+        </w:rPr>
+        <w:drawing>
+          <wp:inline distT="0" distB="0" distL="0" distR="0" wp14:anchorId="26D51A5E" wp14:editId="58614118">
+            <wp:extent cx="3676190" cy="685714"/>
+            <wp:effectExtent l="0" t="0" r="635" b="635"/>
+            <wp:docPr id="14" name="Picture 14"/>
+            <wp:cNvGraphicFramePr>
+              <a:graphicFrameLocks xmlns:a="http://schemas.openxmlformats.org/drawingml/2006/main" noChangeAspect="1"/>
+            </wp:cNvGraphicFramePr>
+            <a:graphic xmlns:a="http://schemas.openxmlformats.org/drawingml/2006/main">
+              <a:graphicData uri="http://schemas.openxmlformats.org/drawingml/2006/picture">
+                <pic:pic xmlns:pic="http://schemas.openxmlformats.org/drawingml/2006/picture">
+                  <pic:nvPicPr>
+                    <pic:cNvPr id="1" name=""/>
+                    <pic:cNvPicPr/>
+                  </pic:nvPicPr>
+                  <pic:blipFill>
+                    <a:blip r:embed="rId17"/>
+                    <a:stretch>
+                      <a:fillRect/>
+                    </a:stretch>
+                  </pic:blipFill>
+                  <pic:spPr>
+                    <a:xfrm>
+                      <a:off x="0" y="0"/>
                       <a:ext cx="3676190" cy="685714"/>
                     </a:xfrm>
                     <a:prstGeom prst="rect">
@@ -5582,6 +5937,10 @@
     <w:p>
       <w:pPr>
         <w:pStyle w:val="Heading3"/>
+        <w:numPr>
+          <w:ilvl w:val="1"/>
+          <w:numId w:val="3"/>
+        </w:numPr>
         <w:spacing w:after="240"/>
         <w:rPr>
           <w:b/>
@@ -5626,7 +5985,7 @@
                     <pic:cNvPicPr/>
                   </pic:nvPicPr>
                   <pic:blipFill rotWithShape="1">
-                    <a:blip r:embed="rId13"/>
+                    <a:blip r:embed="rId18"/>
                     <a:srcRect b="11935"/>
                     <a:stretch/>
                   </pic:blipFill>
@@ -5686,6 +6045,10 @@
     <w:p>
       <w:pPr>
         <w:pStyle w:val="Heading3"/>
+        <w:numPr>
+          <w:ilvl w:val="1"/>
+          <w:numId w:val="3"/>
+        </w:numPr>
         <w:spacing w:after="240"/>
         <w:rPr>
           <w:b/>
@@ -5747,7 +6110,7 @@
                     <pic:cNvPicPr/>
                   </pic:nvPicPr>
                   <pic:blipFill rotWithShape="1">
-                    <a:blip r:embed="rId14"/>
+                    <a:blip r:embed="rId19"/>
                     <a:srcRect b="23750"/>
                     <a:stretch/>
                   </pic:blipFill>
@@ -5797,6 +6160,10 @@
     <w:p>
       <w:pPr>
         <w:pStyle w:val="Heading3"/>
+        <w:numPr>
+          <w:ilvl w:val="1"/>
+          <w:numId w:val="3"/>
+        </w:numPr>
         <w:spacing w:after="240"/>
         <w:rPr>
           <w:b/>
@@ -5850,7 +6217,7 @@
                     <pic:cNvPicPr/>
                   </pic:nvPicPr>
                   <pic:blipFill rotWithShape="1">
-                    <a:blip r:embed="rId15"/>
+                    <a:blip r:embed="rId20"/>
                     <a:srcRect b="23887"/>
                     <a:stretch/>
                   </pic:blipFill>
@@ -5900,6 +6267,10 @@
     <w:p>
       <w:pPr>
         <w:pStyle w:val="Heading3"/>
+        <w:numPr>
+          <w:ilvl w:val="1"/>
+          <w:numId w:val="3"/>
+        </w:numPr>
         <w:spacing w:after="240"/>
         <w:rPr>
           <w:b/>
@@ -5957,7 +6328,7 @@
                     <pic:cNvPicPr/>
                   </pic:nvPicPr>
                   <pic:blipFill rotWithShape="1">
-                    <a:blip r:embed="rId16"/>
+                    <a:blip r:embed="rId21"/>
                     <a:srcRect b="24437"/>
                     <a:stretch/>
                   </pic:blipFill>
@@ -5988,6 +6359,10 @@
     <w:p>
       <w:pPr>
         <w:pStyle w:val="Heading3"/>
+        <w:numPr>
+          <w:ilvl w:val="1"/>
+          <w:numId w:val="3"/>
+        </w:numPr>
         <w:spacing w:after="240"/>
         <w:rPr>
           <w:b/>
@@ -6062,7 +6437,7 @@
                     <pic:cNvPicPr/>
                   </pic:nvPicPr>
                   <pic:blipFill rotWithShape="1">
-                    <a:blip r:embed="rId17"/>
+                    <a:blip r:embed="rId22"/>
                     <a:srcRect t="-1" b="24569"/>
                     <a:stretch/>
                   </pic:blipFill>
@@ -6093,6 +6468,10 @@
     <w:p>
       <w:pPr>
         <w:pStyle w:val="Heading3"/>
+        <w:numPr>
+          <w:ilvl w:val="1"/>
+          <w:numId w:val="3"/>
+        </w:numPr>
         <w:spacing w:after="240"/>
         <w:rPr>
           <w:b/>
@@ -6167,7 +6546,7 @@
                     <pic:cNvPicPr/>
                   </pic:nvPicPr>
                   <pic:blipFill rotWithShape="1">
-                    <a:blip r:embed="rId18"/>
+                    <a:blip r:embed="rId23"/>
                     <a:srcRect b="26635"/>
                     <a:stretch/>
                   </pic:blipFill>
@@ -6195,6 +6574,16 @@
         </w:drawing>
       </w:r>
     </w:p>
+    <w:p>
+      <w:pPr>
+        <w:rPr>
+          <w:b/>
+          <w:bCs/>
+          <w:sz w:val="24"/>
+          <w:szCs w:val="24"/>
+        </w:rPr>
+      </w:pPr>
+    </w:p>
     <w:sectPr>
       <w:pgSz w:w="12240" w:h="15840"/>
       <w:pgMar w:top="900" w:right="990" w:bottom="1440" w:left="1170" w:header="720" w:footer="720" w:gutter="0"/>
@@ -6692,6 +7081,248 @@
     </w:lvl>
   </w:abstractNum>
   <w:abstractNum w:abstractNumId="4" w15:restartNumberingAfterBreak="0">
+    <w:nsid w:val="3BB37E0C"/>
+    <w:multiLevelType w:val="multilevel"/>
+    <w:tmpl w:val="CB76E9FE"/>
+    <w:lvl w:ilvl="0">
+      <w:start w:val="1"/>
+      <w:numFmt w:val="decimal"/>
+      <w:lvlText w:val="%1."/>
+      <w:lvlJc w:val="left"/>
+      <w:pPr>
+        <w:ind w:left="1080" w:hanging="360"/>
+      </w:pPr>
+      <w:rPr>
+        <w:rFonts w:hint="default"/>
+      </w:rPr>
+    </w:lvl>
+    <w:lvl w:ilvl="1">
+      <w:start w:val="1"/>
+      <w:numFmt w:val="decimal"/>
+      <w:isLgl/>
+      <w:lvlText w:val="%1.%2"/>
+      <w:lvlJc w:val="left"/>
+      <w:pPr>
+        <w:ind w:left="1080" w:hanging="360"/>
+      </w:pPr>
+      <w:rPr>
+        <w:rFonts w:hint="default"/>
+      </w:rPr>
+    </w:lvl>
+    <w:lvl w:ilvl="2">
+      <w:start w:val="1"/>
+      <w:numFmt w:val="decimal"/>
+      <w:isLgl/>
+      <w:lvlText w:val="%1.%2.%3"/>
+      <w:lvlJc w:val="left"/>
+      <w:pPr>
+        <w:ind w:left="1440" w:hanging="720"/>
+      </w:pPr>
+      <w:rPr>
+        <w:rFonts w:hint="default"/>
+      </w:rPr>
+    </w:lvl>
+    <w:lvl w:ilvl="3">
+      <w:start w:val="1"/>
+      <w:numFmt w:val="decimal"/>
+      <w:isLgl/>
+      <w:lvlText w:val="%1.%2.%3.%4"/>
+      <w:lvlJc w:val="left"/>
+      <w:pPr>
+        <w:ind w:left="1440" w:hanging="720"/>
+      </w:pPr>
+      <w:rPr>
+        <w:rFonts w:hint="default"/>
+      </w:rPr>
+    </w:lvl>
+    <w:lvl w:ilvl="4">
+      <w:start w:val="1"/>
+      <w:numFmt w:val="decimal"/>
+      <w:isLgl/>
+      <w:lvlText w:val="%1.%2.%3.%4.%5"/>
+      <w:lvlJc w:val="left"/>
+      <w:pPr>
+        <w:ind w:left="1800" w:hanging="1080"/>
+      </w:pPr>
+      <w:rPr>
+        <w:rFonts w:hint="default"/>
+      </w:rPr>
+    </w:lvl>
+    <w:lvl w:ilvl="5">
+      <w:start w:val="1"/>
+      <w:numFmt w:val="decimal"/>
+      <w:isLgl/>
+      <w:lvlText w:val="%1.%2.%3.%4.%5.%6"/>
+      <w:lvlJc w:val="left"/>
+      <w:pPr>
+        <w:ind w:left="1800" w:hanging="1080"/>
+      </w:pPr>
+      <w:rPr>
+        <w:rFonts w:hint="default"/>
+      </w:rPr>
+    </w:lvl>
+    <w:lvl w:ilvl="6">
+      <w:start w:val="1"/>
+      <w:numFmt w:val="decimal"/>
+      <w:isLgl/>
+      <w:lvlText w:val="%1.%2.%3.%4.%5.%6.%7"/>
+      <w:lvlJc w:val="left"/>
+      <w:pPr>
+        <w:ind w:left="2160" w:hanging="1440"/>
+      </w:pPr>
+      <w:rPr>
+        <w:rFonts w:hint="default"/>
+      </w:rPr>
+    </w:lvl>
+    <w:lvl w:ilvl="7">
+      <w:start w:val="1"/>
+      <w:numFmt w:val="decimal"/>
+      <w:isLgl/>
+      <w:lvlText w:val="%1.%2.%3.%4.%5.%6.%7.%8"/>
+      <w:lvlJc w:val="left"/>
+      <w:pPr>
+        <w:ind w:left="2160" w:hanging="1440"/>
+      </w:pPr>
+      <w:rPr>
+        <w:rFonts w:hint="default"/>
+      </w:rPr>
+    </w:lvl>
+    <w:lvl w:ilvl="8">
+      <w:start w:val="1"/>
+      <w:numFmt w:val="decimal"/>
+      <w:isLgl/>
+      <w:lvlText w:val="%1.%2.%3.%4.%5.%6.%7.%8.%9"/>
+      <w:lvlJc w:val="left"/>
+      <w:pPr>
+        <w:ind w:left="2520" w:hanging="1800"/>
+      </w:pPr>
+      <w:rPr>
+        <w:rFonts w:hint="default"/>
+      </w:rPr>
+    </w:lvl>
+  </w:abstractNum>
+  <w:abstractNum w:abstractNumId="5" w15:restartNumberingAfterBreak="0">
+    <w:nsid w:val="50977A9C"/>
+    <w:multiLevelType w:val="multilevel"/>
+    <w:tmpl w:val="CB76E9FE"/>
+    <w:lvl w:ilvl="0">
+      <w:start w:val="1"/>
+      <w:numFmt w:val="decimal"/>
+      <w:lvlText w:val="%1."/>
+      <w:lvlJc w:val="left"/>
+      <w:pPr>
+        <w:ind w:left="1080" w:hanging="360"/>
+      </w:pPr>
+      <w:rPr>
+        <w:rFonts w:hint="default"/>
+      </w:rPr>
+    </w:lvl>
+    <w:lvl w:ilvl="1">
+      <w:start w:val="1"/>
+      <w:numFmt w:val="decimal"/>
+      <w:isLgl/>
+      <w:lvlText w:val="%1.%2"/>
+      <w:lvlJc w:val="left"/>
+      <w:pPr>
+        <w:ind w:left="1080" w:hanging="360"/>
+      </w:pPr>
+      <w:rPr>
+        <w:rFonts w:hint="default"/>
+      </w:rPr>
+    </w:lvl>
+    <w:lvl w:ilvl="2">
+      <w:start w:val="1"/>
+      <w:numFmt w:val="decimal"/>
+      <w:isLgl/>
+      <w:lvlText w:val="%1.%2.%3"/>
+      <w:lvlJc w:val="left"/>
+      <w:pPr>
+        <w:ind w:left="1440" w:hanging="720"/>
+      </w:pPr>
+      <w:rPr>
+        <w:rFonts w:hint="default"/>
+      </w:rPr>
+    </w:lvl>
+    <w:lvl w:ilvl="3">
+      <w:start w:val="1"/>
+      <w:numFmt w:val="decimal"/>
+      <w:isLgl/>
+      <w:lvlText w:val="%1.%2.%3.%4"/>
+      <w:lvlJc w:val="left"/>
+      <w:pPr>
+        <w:ind w:left="1440" w:hanging="720"/>
+      </w:pPr>
+      <w:rPr>
+        <w:rFonts w:hint="default"/>
+      </w:rPr>
+    </w:lvl>
+    <w:lvl w:ilvl="4">
+      <w:start w:val="1"/>
+      <w:numFmt w:val="decimal"/>
+      <w:isLgl/>
+      <w:lvlText w:val="%1.%2.%3.%4.%5"/>
+      <w:lvlJc w:val="left"/>
+      <w:pPr>
+        <w:ind w:left="1800" w:hanging="1080"/>
+      </w:pPr>
+      <w:rPr>
+        <w:rFonts w:hint="default"/>
+      </w:rPr>
+    </w:lvl>
+    <w:lvl w:ilvl="5">
+      <w:start w:val="1"/>
+      <w:numFmt w:val="decimal"/>
+      <w:isLgl/>
+      <w:lvlText w:val="%1.%2.%3.%4.%5.%6"/>
+      <w:lvlJc w:val="left"/>
+      <w:pPr>
+        <w:ind w:left="1800" w:hanging="1080"/>
+      </w:pPr>
+      <w:rPr>
+        <w:rFonts w:hint="default"/>
+      </w:rPr>
+    </w:lvl>
+    <w:lvl w:ilvl="6">
+      <w:start w:val="1"/>
+      <w:numFmt w:val="decimal"/>
+      <w:isLgl/>
+      <w:lvlText w:val="%1.%2.%3.%4.%5.%6.%7"/>
+      <w:lvlJc w:val="left"/>
+      <w:pPr>
+        <w:ind w:left="2160" w:hanging="1440"/>
+      </w:pPr>
+      <w:rPr>
+        <w:rFonts w:hint="default"/>
+      </w:rPr>
+    </w:lvl>
+    <w:lvl w:ilvl="7">
+      <w:start w:val="1"/>
+      <w:numFmt w:val="decimal"/>
+      <w:isLgl/>
+      <w:lvlText w:val="%1.%2.%3.%4.%5.%6.%7.%8"/>
+      <w:lvlJc w:val="left"/>
+      <w:pPr>
+        <w:ind w:left="2160" w:hanging="1440"/>
+      </w:pPr>
+      <w:rPr>
+        <w:rFonts w:hint="default"/>
+      </w:rPr>
+    </w:lvl>
+    <w:lvl w:ilvl="8">
+      <w:start w:val="1"/>
+      <w:numFmt w:val="decimal"/>
+      <w:isLgl/>
+      <w:lvlText w:val="%1.%2.%3.%4.%5.%6.%7.%8.%9"/>
+      <w:lvlJc w:val="left"/>
+      <w:pPr>
+        <w:ind w:left="2520" w:hanging="1800"/>
+      </w:pPr>
+      <w:rPr>
+        <w:rFonts w:hint="default"/>
+      </w:rPr>
+    </w:lvl>
+  </w:abstractNum>
+  <w:abstractNum w:abstractNumId="6" w15:restartNumberingAfterBreak="0">
     <w:nsid w:val="530B0641"/>
     <w:multiLevelType w:val="hybridMultilevel"/>
     <w:tmpl w:val="3538FEA8"/>
@@ -6804,7 +7435,7 @@
       </w:rPr>
     </w:lvl>
   </w:abstractNum>
-  <w:abstractNum w:abstractNumId="5" w15:restartNumberingAfterBreak="0">
+  <w:abstractNum w:abstractNumId="7" w15:restartNumberingAfterBreak="0">
     <w:nsid w:val="6F10077B"/>
     <w:multiLevelType w:val="hybridMultilevel"/>
     <w:tmpl w:val="F04429F4"/>
@@ -6918,10 +7549,10 @@
     </w:lvl>
   </w:abstractNum>
   <w:num w:numId="1">
-    <w:abstractNumId w:val="5"/>
+    <w:abstractNumId w:val="7"/>
   </w:num>
   <w:num w:numId="2">
-    <w:abstractNumId w:val="4"/>
+    <w:abstractNumId w:val="6"/>
   </w:num>
   <w:num w:numId="3">
     <w:abstractNumId w:val="3"/>
@@ -6934,6 +7565,12 @@
   </w:num>
   <w:num w:numId="6">
     <w:abstractNumId w:val="1"/>
+  </w:num>
+  <w:num w:numId="7">
+    <w:abstractNumId w:val="5"/>
+  </w:num>
+  <w:num w:numId="8">
+    <w:abstractNumId w:val="4"/>
   </w:num>
 </w:numbering>
 </file>
@@ -7870,4 +8507,16 @@
     </a:ext>
   </a:extLst>
 </a:theme>
+</file>
+
+<file path=customXml/item1.xml><?xml version="1.0" encoding="utf-8"?>
+<b:Sources xmlns:b="http://schemas.openxmlformats.org/officeDocument/2006/bibliography" xmlns="http://schemas.openxmlformats.org/officeDocument/2006/bibliography" SelectedStyle="\APASixthEditionOfficeOnline.xsl" StyleName="APA" Version="6"/>
+</file>
+
+<file path=customXml/itemProps1.xml><?xml version="1.0" encoding="utf-8"?>
+<ds:datastoreItem xmlns:ds="http://schemas.openxmlformats.org/officeDocument/2006/customXml" ds:itemID="{A7777EC5-F628-41E6-B6CD-35868F03F6A3}">
+  <ds:schemaRefs>
+    <ds:schemaRef ds:uri="http://schemas.openxmlformats.org/officeDocument/2006/bibliography"/>
+  </ds:schemaRefs>
+</ds:datastoreItem>
 </file>
</xml_diff>